<commit_message>
Converting Word documents to MarkDown: "2010-02 01 Interfaces Spec, Strategy: Manually checking differences between rendered MarkDown and Word document. Last checks if markup looks ok.
</commit_message>
<xml_diff>
--- a/3. Done/2010-02 00    Interfaces Spec/2010-02 01 Interfaces Spec, Strategy.docx
+++ b/3. Done/2010-02 00    Interfaces Spec/2010-02 01 Interfaces Spec, Strategy.docx
@@ -1,6 +1,6 @@
 
 <file path=word/document.xml><?xml version="1.0" encoding="utf-8"?>
-<w:document xmlns:wpc="http://schemas.microsoft.com/office/word/2010/wordprocessingCanvas" xmlns:cx="http://schemas.microsoft.com/office/drawing/2014/chartex" xmlns:cx1="http://schemas.microsoft.com/office/drawing/2015/9/8/chartex" xmlns:cx2="http://schemas.microsoft.com/office/drawing/2015/10/21/chartex" xmlns:cx3="http://schemas.microsoft.com/office/drawing/2016/5/9/chartex" xmlns:cx4="http://schemas.microsoft.com/office/drawing/2016/5/10/chartex" xmlns:cx5="http://schemas.microsoft.com/office/drawing/2016/5/11/chartex" xmlns:cx6="http://schemas.microsoft.com/office/drawing/2016/5/12/chartex" xmlns:cx7="http://schemas.microsoft.com/office/drawing/2016/5/13/chartex" xmlns:cx8="http://schemas.microsoft.com/office/drawing/2016/5/14/chartex" xmlns:mc="http://schemas.openxmlformats.org/markup-compatibility/2006" xmlns:aink="http://schemas.microsoft.com/office/drawing/2016/ink" xmlns:am3d="http://schemas.microsoft.com/office/drawing/2017/model3d" xmlns:o="urn:schemas-microsoft-com:office:office" xmlns:r="http://schemas.openxmlformats.org/officeDocument/2006/relationships" xmlns:m="http://schemas.openxmlformats.org/officeDocument/2006/math" xmlns:v="urn:schemas-microsoft-com:vml" xmlns:wp14="http://schemas.microsoft.com/office/word/2010/wordprocessingDrawing" xmlns:wp="http://schemas.openxmlformats.org/drawingml/2006/wordprocessingDrawing" xmlns:w10="urn:schemas-microsoft-com:office:word" xmlns:w="http://schemas.openxmlformats.org/wordprocessingml/2006/main" xmlns:w14="http://schemas.microsoft.com/office/word/2010/wordml" xmlns:w15="http://schemas.microsoft.com/office/word/2012/wordml" xmlns:w16cid="http://schemas.microsoft.com/office/word/2016/wordml/cid" xmlns:w16se="http://schemas.microsoft.com/office/word/2015/wordml/symex" xmlns:wpg="http://schemas.microsoft.com/office/word/2010/wordprocessingGroup" xmlns:wpi="http://schemas.microsoft.com/office/word/2010/wordprocessingInk" xmlns:wne="http://schemas.microsoft.com/office/word/2006/wordml" xmlns:wps="http://schemas.microsoft.com/office/word/2010/wordprocessingShape" mc:Ignorable="w14 w15 w16se w16cid wp14">
+<w:document xmlns:wpc="http://schemas.microsoft.com/office/word/2010/wordprocessingCanvas" xmlns:cx="http://schemas.microsoft.com/office/drawing/2014/chartex" xmlns:cx1="http://schemas.microsoft.com/office/drawing/2015/9/8/chartex" xmlns:cx2="http://schemas.microsoft.com/office/drawing/2015/10/21/chartex" xmlns:cx3="http://schemas.microsoft.com/office/drawing/2016/5/9/chartex" xmlns:cx4="http://schemas.microsoft.com/office/drawing/2016/5/10/chartex" xmlns:cx5="http://schemas.microsoft.com/office/drawing/2016/5/11/chartex" xmlns:cx6="http://schemas.microsoft.com/office/drawing/2016/5/12/chartex" xmlns:cx7="http://schemas.microsoft.com/office/drawing/2016/5/13/chartex" xmlns:cx8="http://schemas.microsoft.com/office/drawing/2016/5/14/chartex" xmlns:mc="http://schemas.openxmlformats.org/markup-compatibility/2006" xmlns:aink="http://schemas.microsoft.com/office/drawing/2016/ink" xmlns:am3d="http://schemas.microsoft.com/office/drawing/2017/model3d" xmlns:o="urn:schemas-microsoft-com:office:office" xmlns:r="http://schemas.openxmlformats.org/officeDocument/2006/relationships" xmlns:m="http://schemas.openxmlformats.org/officeDocument/2006/math" xmlns:v="urn:schemas-microsoft-com:vml" xmlns:wp14="http://schemas.microsoft.com/office/word/2010/wordprocessingDrawing" xmlns:wp="http://schemas.openxmlformats.org/drawingml/2006/wordprocessingDrawing" xmlns:w10="urn:schemas-microsoft-com:office:word" xmlns:w="http://schemas.openxmlformats.org/wordprocessingml/2006/main" xmlns:w14="http://schemas.microsoft.com/office/word/2010/wordml" xmlns:w15="http://schemas.microsoft.com/office/word/2012/wordml" xmlns:w16cex="http://schemas.microsoft.com/office/word/2018/wordml/cex" xmlns:w16cid="http://schemas.microsoft.com/office/word/2016/wordml/cid" xmlns:w16="http://schemas.microsoft.com/office/word/2018/wordml" xmlns:w16se="http://schemas.microsoft.com/office/word/2015/wordml/symex" xmlns:wpg="http://schemas.microsoft.com/office/word/2010/wordprocessingGroup" xmlns:wpi="http://schemas.microsoft.com/office/word/2010/wordprocessingInk" xmlns:wne="http://schemas.microsoft.com/office/word/2006/wordml" xmlns:wps="http://schemas.microsoft.com/office/word/2010/wordprocessingShape" mc:Ignorable="w14 w15 w16se w16cid w16 w16cex wp14">
   <w:background w:color="000000"/>
   <w:body>
     <w:p>
@@ -20,7 +20,7 @@
         <w:rPr>
           <w:lang w:val="en-US"/>
         </w:rPr>
-        <w:br/>
+        <w:t xml:space="preserve"> | </w:t>
       </w:r>
       <w:r>
         <w:rPr>
@@ -38,13 +38,7 @@
         <w:rPr>
           <w:lang w:val="en-US"/>
         </w:rPr>
-        <w:br/>
-      </w:r>
-      <w:r>
-        <w:rPr>
-          <w:lang w:val="en-US"/>
-        </w:rPr>
-        <w:br/>
+        <w:t xml:space="preserve"> | </w:t>
       </w:r>
       <w:r>
         <w:rPr>
@@ -56,13 +50,7 @@
         <w:rPr>
           <w:lang w:val="en-US"/>
         </w:rPr>
-        <w:br/>
-      </w:r>
-      <w:r>
-        <w:rPr>
-          <w:lang w:val="en-US"/>
-        </w:rPr>
-        <w:br/>
+        <w:t xml:space="preserve"> | </w:t>
       </w:r>
       <w:r>
         <w:rPr>
@@ -73,204 +61,403 @@
     </w:p>
     <w:p>
       <w:pPr>
-        <w:jc w:val="center"/>
-        <w:rPr>
-          <w:b/>
-          <w:bCs/>
+        <w:pStyle w:val="Heading2"/>
+        <w:rPr>
+          <w:lang w:val="en-US"/>
+        </w:rPr>
+      </w:pPr>
+      <w:bookmarkStart w:id="0" w:name="_Toc254036295"/>
+      <w:bookmarkStart w:id="1" w:name="_Toc254036293"/>
+      <w:r>
+        <w:rPr>
+          <w:lang w:val="en-US"/>
+        </w:rPr>
+        <w:t>Parent Project</w:t>
+      </w:r>
+      <w:bookmarkEnd w:id="0"/>
+    </w:p>
+    <w:p>
+      <w:pPr>
+        <w:rPr>
           <w:i/>
           <w:iCs/>
-          <w:sz w:val="40"/>
-          <w:lang w:val="en-US"/>
-        </w:rPr>
-      </w:pPr>
-    </w:p>
-    <w:p>
-      <w:pPr>
-        <w:rPr>
-          <w:sz w:val="10"/>
-          <w:lang w:val="en-US"/>
-        </w:rPr>
-      </w:pPr>
-    </w:p>
-    <w:p>
-      <w:pPr>
-        <w:jc w:val="center"/>
+          <w:lang w:val="en-US"/>
+        </w:rPr>
+      </w:pPr>
+      <w:r>
         <w:rPr>
           <w:i/>
           <w:iCs/>
           <w:lang w:val="en-US"/>
         </w:rPr>
-      </w:pPr>
+        <w:t>Circle Language Spec</w:t>
+      </w:r>
+    </w:p>
+    <w:p>
+      <w:pPr>
+        <w:pStyle w:val="Heading2"/>
+        <w:rPr>
+          <w:lang w:val="en-US"/>
+        </w:rPr>
+      </w:pPr>
+      <w:r>
+        <w:rPr>
+          <w:lang w:val="en-US"/>
+        </w:rPr>
+        <w:t>Goal</w:t>
+      </w:r>
+      <w:bookmarkEnd w:id="1"/>
+    </w:p>
+    <w:p>
+      <w:pPr>
+        <w:rPr>
+          <w:lang w:val="en-US"/>
+        </w:rPr>
+      </w:pPr>
+      <w:r>
+        <w:rPr>
+          <w:lang w:val="en-US"/>
+        </w:rPr>
+        <w:t xml:space="preserve">The goal of this project is to work out the </w:t>
+      </w:r>
       <w:r>
         <w:rPr>
           <w:i/>
-          <w:iCs/>
-          <w:lang w:val="en-US"/>
-        </w:rPr>
-        <w:t>Author</w:t>
+          <w:lang w:val="en-US"/>
+        </w:rPr>
+        <w:t>Interfaces</w:t>
+      </w:r>
+      <w:r>
+        <w:rPr>
+          <w:lang w:val="en-US"/>
+        </w:rPr>
+        <w:t xml:space="preserve"> articles.</w:t>
+      </w:r>
+    </w:p>
+    <w:p>
+      <w:pPr>
+        <w:pStyle w:val="Heading2"/>
+        <w:rPr>
+          <w:lang w:val="en-US"/>
+        </w:rPr>
+      </w:pPr>
+      <w:bookmarkStart w:id="2" w:name="_Toc254036294"/>
+      <w:r>
+        <w:rPr>
+          <w:lang w:val="en-US"/>
+        </w:rPr>
+        <w:t>Means</w:t>
+      </w:r>
+      <w:bookmarkEnd w:id="2"/>
+    </w:p>
+    <w:p>
+      <w:pPr>
+        <w:rPr>
+          <w:lang w:val="en-US"/>
+        </w:rPr>
+      </w:pPr>
+      <w:r>
+        <w:rPr>
+          <w:lang w:val="en-US"/>
+        </w:rPr>
+        <w:t xml:space="preserve">There is </w:t>
+      </w:r>
+      <w:r>
+        <w:rPr>
+          <w:lang w:val="en-US"/>
+        </w:rPr>
+        <w:t xml:space="preserve">a ton of </w:t>
+      </w:r>
+      <w:r>
+        <w:rPr>
+          <w:lang w:val="en-US"/>
+        </w:rPr>
+        <w:t>exi</w:t>
+      </w:r>
+      <w:r>
+        <w:rPr>
+          <w:lang w:val="en-US"/>
+        </w:rPr>
+        <w:t>sting material that needs to be put in a better form</w:t>
+      </w:r>
+      <w:r>
+        <w:rPr>
+          <w:lang w:val="en-US"/>
+        </w:rPr>
+        <w:t>.</w:t>
+      </w:r>
+    </w:p>
+    <w:p>
+      <w:pPr>
+        <w:rPr>
+          <w:lang w:val="en-US"/>
+        </w:rPr>
+      </w:pPr>
+      <w:r>
+        <w:rPr>
+          <w:lang w:val="en-US"/>
+        </w:rPr>
+        <w:t>The idea box also needs to be processed.</w:t>
+      </w:r>
+    </w:p>
+    <w:p>
+      <w:pPr>
+        <w:pStyle w:val="Heading2"/>
+        <w:rPr>
+          <w:lang w:val="en-US"/>
+        </w:rPr>
+      </w:pPr>
+      <w:bookmarkStart w:id="3" w:name="_Toc254036296"/>
+      <w:r>
+        <w:rPr>
+          <w:lang w:val="en-US"/>
+        </w:rPr>
+        <w:t xml:space="preserve">Character of the </w:t>
+      </w:r>
+      <w:r>
+        <w:rPr>
+          <w:lang w:val="en-US"/>
+        </w:rPr>
+        <w:t>W</w:t>
+      </w:r>
+      <w:r>
+        <w:rPr>
+          <w:lang w:val="en-US"/>
+        </w:rPr>
+        <w:t>ork</w:t>
+      </w:r>
+      <w:bookmarkEnd w:id="3"/>
+    </w:p>
+    <w:p>
+      <w:pPr>
+        <w:rPr>
+          <w:lang w:val="en-US"/>
+        </w:rPr>
+      </w:pPr>
+      <w:r>
+        <w:rPr>
+          <w:lang w:val="en-US"/>
+        </w:rPr>
+        <w:t>Working out a chapter of documentation, based on existing brainstorm texts.</w:t>
+      </w:r>
+    </w:p>
+    <w:p>
+      <w:pPr>
+        <w:pStyle w:val="Heading2"/>
+        <w:rPr>
+          <w:lang w:val="en-US"/>
+        </w:rPr>
+      </w:pPr>
+      <w:bookmarkStart w:id="4" w:name="_Toc254036297"/>
+      <w:r>
+        <w:rPr>
+          <w:lang w:val="en-US"/>
+        </w:rPr>
+        <w:t>Big Issue</w:t>
+      </w:r>
+    </w:p>
+    <w:p>
+      <w:pPr>
+        <w:rPr>
+          <w:lang w:val="en-US"/>
+        </w:rPr>
+      </w:pPr>
+      <w:r>
+        <w:rPr>
+          <w:lang w:val="en-US"/>
+        </w:rPr>
+        <w:t>Reliability of interfaces in case of bidirectional relations was the biggest open issue.</w:t>
+      </w:r>
+    </w:p>
+    <w:p>
+      <w:pPr>
+        <w:pStyle w:val="Heading2"/>
+        <w:rPr>
+          <w:lang w:val="en-US"/>
+        </w:rPr>
+      </w:pPr>
+      <w:r>
+        <w:rPr>
+          <w:lang w:val="en-US"/>
+        </w:rPr>
+        <w:t>Strategy</w:t>
+      </w:r>
+    </w:p>
+    <w:p>
+      <w:pPr>
+        <w:rPr>
+          <w:lang w:val="en-US"/>
+        </w:rPr>
+      </w:pPr>
+      <w:r>
+        <w:rPr>
+          <w:lang w:val="en-US"/>
+        </w:rPr>
+        <w:t>Part of the strategy was not to organize all the existing material, but to create a topic list out of it and start over. In the end the existing material was used as a cross-out list.</w:t>
+      </w:r>
+    </w:p>
+    <w:p>
+      <w:pPr>
+        <w:pStyle w:val="Spacing"/>
+        <w:rPr>
+          <w:lang w:val="en-US"/>
+        </w:rPr>
+      </w:pPr>
+    </w:p>
+    <w:p>
+      <w:pPr>
+        <w:rPr>
+          <w:lang w:val="en-US"/>
+        </w:rPr>
+      </w:pPr>
+      <w:r>
+        <w:rPr>
+          <w:lang w:val="en-US"/>
+        </w:rPr>
+        <w:t>Because the interfaces concept needs to catch up with the rest of the documentation, p</w:t>
+      </w:r>
+      <w:r>
+        <w:rPr>
+          <w:lang w:val="en-US"/>
+        </w:rPr>
+        <w:t xml:space="preserve">retty much all the basic concepts </w:t>
+      </w:r>
+      <w:r>
+        <w:rPr>
+          <w:lang w:val="en-US"/>
+        </w:rPr>
+        <w:t xml:space="preserve">may </w:t>
+      </w:r>
+      <w:r>
+        <w:rPr>
+          <w:lang w:val="en-US"/>
+        </w:rPr>
+        <w:t>need to be covered again for interfaces.</w:t>
+      </w:r>
+    </w:p>
+    <w:p>
+      <w:pPr>
+        <w:pStyle w:val="Spacing"/>
+        <w:rPr>
+          <w:lang w:val="en-US"/>
+        </w:rPr>
+      </w:pPr>
+    </w:p>
+    <w:p>
+      <w:pPr>
+        <w:rPr>
+          <w:lang w:val="en-US"/>
+        </w:rPr>
+      </w:pPr>
+      <w:r>
+        <w:rPr>
+          <w:lang w:val="en-US"/>
+        </w:rPr>
+        <w:t xml:space="preserve">First work out the easy issues and save the harder topics for later. </w:t>
+      </w:r>
+      <w:r>
+        <w:rPr>
+          <w:lang w:val="en-US"/>
+        </w:rPr>
+        <w:t>The main topics will probably not change anyway and at least you will have worked those out then</w:t>
+      </w:r>
+      <w:r>
+        <w:rPr>
+          <w:lang w:val="en-US"/>
+        </w:rPr>
+        <w:t xml:space="preserve">, and by the time you get to the harder topics, the penny </w:t>
+      </w:r>
+      <w:r>
+        <w:rPr>
+          <w:lang w:val="en-US"/>
+        </w:rPr>
+        <w:t xml:space="preserve">will </w:t>
+      </w:r>
+      <w:r>
+        <w:rPr>
+          <w:lang w:val="en-US"/>
+        </w:rPr>
+        <w:t>have dropped already.</w:t>
+      </w:r>
+    </w:p>
+    <w:p>
+      <w:pPr>
+        <w:pStyle w:val="Heading2"/>
+        <w:rPr>
+          <w:lang w:val="en-US"/>
+        </w:rPr>
+      </w:pPr>
+      <w:r>
+        <w:rPr>
+          <w:lang w:val="en-US"/>
+        </w:rPr>
+        <w:t>Approach</w:t>
+      </w:r>
+      <w:bookmarkEnd w:id="4"/>
+    </w:p>
+    <w:p>
+      <w:pPr>
+        <w:rPr>
+          <w:lang w:val="en-US"/>
+        </w:rPr>
+      </w:pPr>
+      <w:r>
+        <w:rPr>
+          <w:lang w:val="en-US"/>
+        </w:rPr>
+        <w:t>I will follow the rules set in the parent project descriptions.</w:t>
+      </w:r>
+      <w:r>
+        <w:rPr>
+          <w:lang w:val="en-US"/>
+        </w:rPr>
+        <w:t xml:space="preserve"> </w:t>
+      </w:r>
+      <w:r>
+        <w:rPr>
+          <w:lang w:val="en-US"/>
+        </w:rPr>
+        <w:t xml:space="preserve">Especially consider the </w:t>
       </w:r>
       <w:r>
         <w:rPr>
           <w:i/>
-          <w:iCs/>
-          <w:lang w:val="en-US"/>
-        </w:rPr>
-        <w:t xml:space="preserve">: </w:t>
+          <w:lang w:val="en-US"/>
+        </w:rPr>
+        <w:t xml:space="preserve">Writing Efficiently </w:t>
+      </w:r>
+      <w:r>
+        <w:rPr>
+          <w:lang w:val="en-US"/>
+        </w:rPr>
+        <w:t xml:space="preserve">rules in the </w:t>
       </w:r>
       <w:r>
         <w:rPr>
           <w:i/>
-          <w:iCs/>
-          <w:lang w:val="en-US"/>
-        </w:rPr>
-        <w:t xml:space="preserve">JJ </w:t>
+          <w:lang w:val="en-US"/>
+        </w:rPr>
+        <w:t xml:space="preserve">Strategy </w:t>
+      </w:r>
+      <w:r>
+        <w:rPr>
+          <w:lang w:val="en-US"/>
+        </w:rPr>
+        <w:t xml:space="preserve">document of the </w:t>
       </w:r>
       <w:r>
         <w:rPr>
           <w:i/>
-          <w:iCs/>
-          <w:lang w:val="en-US"/>
-        </w:rPr>
-        <w:t>van Zon</w:t>
-      </w:r>
-    </w:p>
-    <w:p>
-      <w:pPr>
-        <w:jc w:val="center"/>
-        <w:rPr>
-          <w:i/>
-          <w:iCs/>
-          <w:lang w:val="en-US"/>
-        </w:rPr>
-      </w:pPr>
-      <w:r>
-        <w:rPr>
-          <w:i/>
-          <w:iCs/>
-          <w:lang w:val="en-US"/>
-        </w:rPr>
-        <w:t>Location</w:t>
-      </w:r>
-      <w:r>
-        <w:rPr>
-          <w:i/>
-          <w:iCs/>
-          <w:lang w:val="en-US"/>
-        </w:rPr>
-        <w:t xml:space="preserve">: </w:t>
-      </w:r>
-      <w:r>
-        <w:rPr>
-          <w:i/>
-          <w:iCs/>
-          <w:lang w:val="en-US"/>
-        </w:rPr>
-        <w:t>Oosterhout</w:t>
-      </w:r>
-      <w:r>
-        <w:rPr>
-          <w:i/>
-          <w:iCs/>
-          <w:lang w:val="en-US"/>
-        </w:rPr>
-        <w:t xml:space="preserve">, The </w:t>
-      </w:r>
-      <w:smartTag w:uri="urn:schemas-microsoft-com:office:smarttags" w:element="country-region">
-        <w:smartTag w:uri="urn:schemas-microsoft-com:office:smarttags" w:element="place">
-          <w:r>
-            <w:rPr>
-              <w:i/>
-              <w:iCs/>
-              <w:lang w:val="en-US"/>
-            </w:rPr>
-            <w:t>Netherlands</w:t>
-          </w:r>
-        </w:smartTag>
-      </w:smartTag>
-    </w:p>
-    <w:p>
-      <w:pPr>
-        <w:jc w:val="center"/>
-        <w:rPr>
-          <w:i/>
-          <w:iCs/>
-          <w:lang w:val="en-US"/>
-        </w:rPr>
-      </w:pPr>
-      <w:r>
-        <w:rPr>
-          <w:i/>
-          <w:iCs/>
-          <w:lang w:val="en-US"/>
-        </w:rPr>
-        <w:t>Date</w:t>
-      </w:r>
-      <w:r>
-        <w:rPr>
-          <w:i/>
-          <w:iCs/>
-          <w:lang w:val="en-US"/>
-        </w:rPr>
-        <w:t xml:space="preserve">: </w:t>
-      </w:r>
-      <w:smartTag w:uri="urn:schemas-microsoft-com:office:smarttags" w:element="date">
-        <w:smartTagPr>
-          <w:attr w:name="Year" w:val="2010"/>
-          <w:attr w:name="Day" w:val="6"/>
-          <w:attr w:name="Month" w:val="2"/>
-        </w:smartTagPr>
-        <w:r>
-          <w:rPr>
-            <w:i/>
-            <w:iCs/>
-            <w:lang w:val="en-US"/>
-          </w:rPr>
-          <w:t>February 6, 2010</w:t>
-        </w:r>
-      </w:smartTag>
-      <w:r>
-        <w:rPr>
-          <w:i/>
-          <w:iCs/>
-          <w:lang w:val="en-US"/>
-        </w:rPr>
-        <w:t xml:space="preserve"> </w:t>
-      </w:r>
-      <w:bookmarkStart w:id="0" w:name="_GoBack"/>
-      <w:bookmarkEnd w:id="0"/>
-      <w:r>
-        <w:rPr>
-          <w:i/>
-          <w:iCs/>
-          <w:lang w:val="en-US"/>
-        </w:rPr>
-        <w:t xml:space="preserve">– </w:t>
-      </w:r>
-      <w:smartTag w:uri="urn:schemas-microsoft-com:office:smarttags" w:element="date">
-        <w:smartTagPr>
-          <w:attr w:name="Year" w:val="2010"/>
-          <w:attr w:name="Day" w:val="8"/>
-          <w:attr w:name="Month" w:val="5"/>
-        </w:smartTagPr>
-        <w:r>
-          <w:rPr>
-            <w:i/>
-            <w:iCs/>
-            <w:lang w:val="en-US"/>
-          </w:rPr>
-          <w:t>May 8, 2010</w:t>
-        </w:r>
-      </w:smartTag>
-    </w:p>
-    <w:p>
-      <w:pPr>
-        <w:jc w:val="center"/>
-        <w:rPr>
-          <w:i/>
-          <w:iCs/>
-          <w:lang w:val="en-US"/>
-        </w:rPr>
-      </w:pPr>
+          <w:lang w:val="en-US"/>
+        </w:rPr>
+        <w:t xml:space="preserve">New Computer Language Functional Design </w:t>
+      </w:r>
+      <w:r>
+        <w:rPr>
+          <w:lang w:val="en-US"/>
+        </w:rPr>
+        <w:t>project.</w:t>
+      </w:r>
     </w:p>
     <w:p>
       <w:pPr>
@@ -279,27 +466,77 @@
           <w:lang w:val="en-US"/>
         </w:rPr>
       </w:pPr>
-      <w:bookmarkStart w:id="1" w:name="_Toc254036295"/>
-      <w:bookmarkStart w:id="2" w:name="_Toc254036293"/>
-      <w:r>
-        <w:rPr>
-          <w:lang w:val="en-US"/>
-        </w:rPr>
-        <w:t>Parent Project</w:t>
-      </w:r>
-      <w:bookmarkEnd w:id="1"/>
-    </w:p>
-    <w:p>
-      <w:pPr>
-        <w:rPr>
-          <w:lang w:val="en-US"/>
-        </w:rPr>
-      </w:pPr>
-      <w:r>
-        <w:rPr>
-          <w:lang w:val="en-US"/>
-        </w:rPr>
-        <w:t>New Computer Language Functional Design</w:t>
+      <w:bookmarkStart w:id="5" w:name="_Toc254036300"/>
+      <w:bookmarkStart w:id="6" w:name="_Toc190249630"/>
+      <w:r>
+        <w:rPr>
+          <w:lang w:val="en-US"/>
+        </w:rPr>
+        <w:t>Limitations</w:t>
+      </w:r>
+      <w:bookmarkEnd w:id="5"/>
+    </w:p>
+    <w:p>
+      <w:pPr>
+        <w:rPr>
+          <w:lang w:val="en-US"/>
+        </w:rPr>
+      </w:pPr>
+      <w:r>
+        <w:rPr>
+          <w:lang w:val="en-US"/>
+        </w:rPr>
+        <w:t xml:space="preserve">You have to limit the time you spend at it, because your studies </w:t>
+      </w:r>
+      <w:r>
+        <w:rPr>
+          <w:lang w:val="en-US"/>
+        </w:rPr>
+        <w:t xml:space="preserve">may </w:t>
+      </w:r>
+      <w:r>
+        <w:rPr>
+          <w:lang w:val="en-US"/>
+        </w:rPr>
+        <w:t>go first.</w:t>
+      </w:r>
+    </w:p>
+    <w:p>
+      <w:pPr>
+        <w:rPr>
+          <w:lang w:val="en-US"/>
+        </w:rPr>
+      </w:pPr>
+      <w:r>
+        <w:rPr>
+          <w:lang w:val="en-US"/>
+        </w:rPr>
+        <w:t>You have to make dues with the fact that you are not on a schedule regarding this project.</w:t>
+      </w:r>
+    </w:p>
+    <w:p>
+      <w:pPr>
+        <w:rPr>
+          <w:lang w:val="en-US"/>
+        </w:rPr>
+      </w:pPr>
+      <w:r>
+        <w:rPr>
+          <w:lang w:val="en-US"/>
+        </w:rPr>
+        <w:t>Do not go into Black Box</w:t>
+      </w:r>
+      <w:r>
+        <w:rPr>
+          <w:lang w:val="en-US"/>
+        </w:rPr>
+        <w:t xml:space="preserve">es </w:t>
+      </w:r>
+      <w:r>
+        <w:rPr>
+          <w:lang w:val="en-US"/>
+        </w:rPr>
+        <w:t>applied to Interfaces.</w:t>
       </w:r>
     </w:p>
     <w:p>
@@ -309,38 +546,39 @@
           <w:lang w:val="en-US"/>
         </w:rPr>
       </w:pPr>
-      <w:r>
-        <w:rPr>
-          <w:lang w:val="en-US"/>
-        </w:rPr>
-        <w:t>Goal</w:t>
-      </w:r>
-      <w:bookmarkEnd w:id="2"/>
-    </w:p>
-    <w:p>
-      <w:pPr>
-        <w:rPr>
-          <w:lang w:val="en-US"/>
-        </w:rPr>
-      </w:pPr>
-      <w:r>
-        <w:rPr>
-          <w:lang w:val="en-US"/>
-        </w:rPr>
-        <w:t xml:space="preserve">The goal of this project is to work out the </w:t>
-      </w:r>
-      <w:r>
-        <w:rPr>
-          <w:i/>
-          <w:lang w:val="en-US"/>
-        </w:rPr>
-        <w:t>Interfaces</w:t>
-      </w:r>
-      <w:r>
-        <w:rPr>
-          <w:lang w:val="en-US"/>
-        </w:rPr>
-        <w:t xml:space="preserve"> articles.</w:t>
+      <w:bookmarkStart w:id="7" w:name="_Toc254036301"/>
+      <w:r>
+        <w:rPr>
+          <w:lang w:val="en-US"/>
+        </w:rPr>
+        <w:t>Time Planning</w:t>
+      </w:r>
+      <w:bookmarkEnd w:id="6"/>
+      <w:bookmarkEnd w:id="7"/>
+    </w:p>
+    <w:p>
+      <w:pPr>
+        <w:rPr>
+          <w:lang w:val="en-US"/>
+        </w:rPr>
+      </w:pPr>
+      <w:r>
+        <w:rPr>
+          <w:lang w:val="en-US"/>
+        </w:rPr>
+        <w:t>No tight time planning will be mainta</w:t>
+      </w:r>
+      <w:r>
+        <w:rPr>
+          <w:lang w:val="en-US"/>
+        </w:rPr>
+        <w:t>i</w:t>
+      </w:r>
+      <w:r>
+        <w:rPr>
+          <w:lang w:val="en-US"/>
+        </w:rPr>
+        <w:t>ned.</w:t>
       </w:r>
     </w:p>
     <w:p>
@@ -350,433 +588,20 @@
           <w:lang w:val="en-US"/>
         </w:rPr>
       </w:pPr>
-      <w:bookmarkStart w:id="3" w:name="_Toc254036294"/>
-      <w:r>
-        <w:rPr>
-          <w:lang w:val="en-US"/>
-        </w:rPr>
-        <w:t>Means</w:t>
-      </w:r>
-      <w:bookmarkEnd w:id="3"/>
-    </w:p>
-    <w:p>
-      <w:pPr>
-        <w:rPr>
-          <w:lang w:val="en-US"/>
-        </w:rPr>
-      </w:pPr>
-      <w:r>
-        <w:rPr>
-          <w:lang w:val="en-US"/>
-        </w:rPr>
-        <w:t xml:space="preserve">There is </w:t>
-      </w:r>
-      <w:r>
-        <w:rPr>
-          <w:lang w:val="en-US"/>
-        </w:rPr>
-        <w:t xml:space="preserve">a ton of </w:t>
-      </w:r>
-      <w:r>
-        <w:rPr>
-          <w:lang w:val="en-US"/>
-        </w:rPr>
-        <w:t>exi</w:t>
-      </w:r>
-      <w:r>
-        <w:rPr>
-          <w:lang w:val="en-US"/>
-        </w:rPr>
-        <w:t>sting material that needs to be put in a better form</w:t>
-      </w:r>
-      <w:r>
-        <w:rPr>
-          <w:lang w:val="en-US"/>
-        </w:rPr>
-        <w:t>.</w:t>
-      </w:r>
-    </w:p>
-    <w:p>
-      <w:pPr>
-        <w:rPr>
-          <w:lang w:val="en-US"/>
-        </w:rPr>
-      </w:pPr>
-      <w:r>
-        <w:rPr>
-          <w:lang w:val="en-US"/>
-        </w:rPr>
-        <w:t>The idea box also needs to be processed.</w:t>
-      </w:r>
-    </w:p>
-    <w:p>
-      <w:pPr>
-        <w:pStyle w:val="Heading2"/>
-        <w:rPr>
-          <w:lang w:val="en-US"/>
-        </w:rPr>
-      </w:pPr>
-      <w:bookmarkStart w:id="4" w:name="_Toc254036296"/>
-      <w:r>
-        <w:rPr>
-          <w:lang w:val="en-US"/>
-        </w:rPr>
-        <w:t>Character of the work</w:t>
-      </w:r>
-      <w:bookmarkEnd w:id="4"/>
-    </w:p>
-    <w:p>
-      <w:pPr>
-        <w:rPr>
-          <w:lang w:val="en-US"/>
-        </w:rPr>
-      </w:pPr>
-      <w:r>
-        <w:rPr>
-          <w:lang w:val="en-US"/>
-        </w:rPr>
-        <w:t>Working out a chapter of documentation, based on existing brainstorm texts.</w:t>
-      </w:r>
-    </w:p>
-    <w:p>
-      <w:pPr>
-        <w:pStyle w:val="Heading2"/>
-        <w:rPr>
-          <w:lang w:val="en-US"/>
-        </w:rPr>
-      </w:pPr>
-      <w:bookmarkStart w:id="5" w:name="_Toc254036297"/>
-      <w:r>
-        <w:rPr>
-          <w:lang w:val="en-US"/>
-        </w:rPr>
-        <w:t>Big Issue</w:t>
-      </w:r>
-    </w:p>
-    <w:p>
-      <w:pPr>
-        <w:rPr>
-          <w:lang w:val="en-US"/>
-        </w:rPr>
-      </w:pPr>
-      <w:r>
-        <w:rPr>
-          <w:lang w:val="en-US"/>
-        </w:rPr>
-        <w:t>Reliability of interfaces in case of bidirectional relations was the biggest open issue.</w:t>
-      </w:r>
-    </w:p>
-    <w:p>
-      <w:pPr>
-        <w:pStyle w:val="Heading2"/>
-        <w:rPr>
-          <w:lang w:val="en-US"/>
-        </w:rPr>
-      </w:pPr>
-      <w:r>
-        <w:rPr>
-          <w:lang w:val="en-US"/>
-        </w:rPr>
-        <w:t>Strategy</w:t>
-      </w:r>
-    </w:p>
-    <w:p>
-      <w:pPr>
-        <w:rPr>
-          <w:lang w:val="en-US"/>
-        </w:rPr>
-      </w:pPr>
-      <w:r>
-        <w:rPr>
-          <w:lang w:val="en-US"/>
-        </w:rPr>
-        <w:t>Part of the strategy was not to organize all the existing material, but to create a topic list out of it and start over. In the end the existing material was used as a cross-out list.</w:t>
-      </w:r>
-    </w:p>
-    <w:p>
-      <w:pPr>
-        <w:pStyle w:val="Spacing"/>
-        <w:rPr>
-          <w:lang w:val="en-US"/>
-        </w:rPr>
-      </w:pPr>
-    </w:p>
-    <w:p>
-      <w:pPr>
-        <w:rPr>
-          <w:lang w:val="en-US"/>
-        </w:rPr>
-      </w:pPr>
-      <w:r>
-        <w:rPr>
-          <w:lang w:val="en-US"/>
-        </w:rPr>
-        <w:t>Because the interfaces concept needs to catch up with the rest of the documentation, p</w:t>
-      </w:r>
-      <w:r>
-        <w:rPr>
-          <w:lang w:val="en-US"/>
-        </w:rPr>
-        <w:t xml:space="preserve">retty much all the basic concepts </w:t>
-      </w:r>
-      <w:r>
-        <w:rPr>
-          <w:lang w:val="en-US"/>
-        </w:rPr>
-        <w:t xml:space="preserve">may </w:t>
-      </w:r>
-      <w:r>
-        <w:rPr>
-          <w:lang w:val="en-US"/>
-        </w:rPr>
-        <w:t>need to be covered again for interfaces.</w:t>
-      </w:r>
-    </w:p>
-    <w:p>
-      <w:pPr>
-        <w:pStyle w:val="Spacing"/>
-        <w:rPr>
-          <w:lang w:val="en-US"/>
-        </w:rPr>
-      </w:pPr>
-    </w:p>
-    <w:p>
-      <w:pPr>
-        <w:rPr>
-          <w:lang w:val="en-US"/>
-        </w:rPr>
-      </w:pPr>
-      <w:r>
-        <w:rPr>
-          <w:lang w:val="en-US"/>
-        </w:rPr>
-        <w:t xml:space="preserve">First work out the easy issues and save the harder topics for later. </w:t>
-      </w:r>
-      <w:r>
-        <w:rPr>
-          <w:lang w:val="en-US"/>
-        </w:rPr>
-        <w:t>The main topics will probably not change anyway and at least you will have worked those out then</w:t>
-      </w:r>
-      <w:r>
-        <w:rPr>
-          <w:lang w:val="en-US"/>
-        </w:rPr>
-        <w:t xml:space="preserve">, and by the time you get to the harder topics, the penny </w:t>
-      </w:r>
-      <w:r>
-        <w:rPr>
-          <w:lang w:val="en-US"/>
-        </w:rPr>
-        <w:t xml:space="preserve">will </w:t>
-      </w:r>
-      <w:r>
-        <w:rPr>
-          <w:lang w:val="en-US"/>
-        </w:rPr>
-        <w:t>have dropped already.</w:t>
-      </w:r>
-    </w:p>
-    <w:p>
-      <w:pPr>
-        <w:pStyle w:val="Heading2"/>
-        <w:rPr>
-          <w:lang w:val="en-US"/>
-        </w:rPr>
-      </w:pPr>
-      <w:r>
-        <w:rPr>
-          <w:lang w:val="en-US"/>
-        </w:rPr>
-        <w:t>Approach</w:t>
-      </w:r>
-      <w:bookmarkEnd w:id="5"/>
-    </w:p>
-    <w:p>
-      <w:pPr>
-        <w:rPr>
-          <w:lang w:val="en-US"/>
-        </w:rPr>
-      </w:pPr>
-      <w:r>
-        <w:rPr>
-          <w:lang w:val="en-US"/>
-        </w:rPr>
-        <w:t>I will follow the rules set in the parent project descriptions.</w:t>
-      </w:r>
-      <w:r>
-        <w:rPr>
-          <w:lang w:val="en-US"/>
-        </w:rPr>
-        <w:t xml:space="preserve"> </w:t>
-      </w:r>
-      <w:r>
-        <w:rPr>
-          <w:lang w:val="en-US"/>
-        </w:rPr>
-        <w:t xml:space="preserve">Especially consider the </w:t>
-      </w:r>
-      <w:r>
-        <w:rPr>
-          <w:i/>
-          <w:lang w:val="en-US"/>
-        </w:rPr>
-        <w:t xml:space="preserve">Writing Efficiently </w:t>
-      </w:r>
-      <w:r>
-        <w:rPr>
-          <w:lang w:val="en-US"/>
-        </w:rPr>
-        <w:t xml:space="preserve">rules in the </w:t>
-      </w:r>
-      <w:r>
-        <w:rPr>
-          <w:i/>
-          <w:lang w:val="en-US"/>
-        </w:rPr>
-        <w:t xml:space="preserve">Strategy </w:t>
-      </w:r>
-      <w:r>
-        <w:rPr>
-          <w:lang w:val="en-US"/>
-        </w:rPr>
-        <w:t xml:space="preserve">document of the </w:t>
-      </w:r>
-      <w:r>
-        <w:rPr>
-          <w:i/>
-          <w:lang w:val="en-US"/>
-        </w:rPr>
-        <w:t xml:space="preserve">New Computer Language Functional Design </w:t>
-      </w:r>
-      <w:r>
-        <w:rPr>
-          <w:lang w:val="en-US"/>
-        </w:rPr>
-        <w:t>project.</w:t>
-      </w:r>
-    </w:p>
-    <w:p>
-      <w:pPr>
-        <w:pStyle w:val="Heading2"/>
-        <w:rPr>
-          <w:lang w:val="en-US"/>
-        </w:rPr>
-      </w:pPr>
-      <w:bookmarkStart w:id="6" w:name="_Toc254036300"/>
-      <w:bookmarkStart w:id="7" w:name="_Toc190249630"/>
-      <w:r>
-        <w:rPr>
-          <w:lang w:val="en-US"/>
-        </w:rPr>
-        <w:t>Limitations</w:t>
-      </w:r>
-      <w:bookmarkEnd w:id="6"/>
-    </w:p>
-    <w:p>
-      <w:pPr>
-        <w:rPr>
-          <w:lang w:val="en-US"/>
-        </w:rPr>
-      </w:pPr>
-      <w:r>
-        <w:rPr>
-          <w:lang w:val="en-US"/>
-        </w:rPr>
-        <w:t>You have to limit the time you spend at it, because your studies go first.</w:t>
-      </w:r>
-    </w:p>
-    <w:p>
-      <w:pPr>
-        <w:rPr>
-          <w:lang w:val="en-US"/>
-        </w:rPr>
-      </w:pPr>
-      <w:r>
-        <w:rPr>
-          <w:lang w:val="en-US"/>
-        </w:rPr>
-        <w:t>You have to make dues with the fact that you are not on a schedule regarding this project.</w:t>
-      </w:r>
-    </w:p>
-    <w:p>
-      <w:pPr>
-        <w:rPr>
-          <w:lang w:val="en-US"/>
-        </w:rPr>
-      </w:pPr>
-      <w:r>
-        <w:rPr>
-          <w:lang w:val="en-US"/>
-        </w:rPr>
-        <w:t>Do not go into Black Boxing applied to Interfaces.</w:t>
-      </w:r>
-    </w:p>
-    <w:p>
-      <w:pPr>
-        <w:pStyle w:val="Heading2"/>
-        <w:rPr>
-          <w:lang w:val="en-US"/>
-        </w:rPr>
-      </w:pPr>
-      <w:bookmarkStart w:id="8" w:name="_Toc254036301"/>
-      <w:r>
-        <w:rPr>
-          <w:lang w:val="en-US"/>
-        </w:rPr>
-        <w:t>Time Planning</w:t>
-      </w:r>
-      <w:bookmarkEnd w:id="7"/>
+      <w:bookmarkStart w:id="8" w:name="_Toc254036299"/>
+      <w:r>
+        <w:rPr>
+          <w:lang w:val="en-US"/>
+        </w:rPr>
+        <w:t>F</w:t>
+      </w:r>
+      <w:r>
+        <w:rPr>
+          <w:lang w:val="en-US"/>
+        </w:rPr>
+        <w:t>uture</w:t>
+      </w:r>
       <w:bookmarkEnd w:id="8"/>
-    </w:p>
-    <w:p>
-      <w:pPr>
-        <w:rPr>
-          <w:lang w:val="en-US"/>
-        </w:rPr>
-      </w:pPr>
-      <w:r>
-        <w:rPr>
-          <w:lang w:val="en-US"/>
-        </w:rPr>
-        <w:t xml:space="preserve">No tight time planning will be </w:t>
-      </w:r>
-      <w:proofErr w:type="spellStart"/>
-      <w:r>
-        <w:rPr>
-          <w:lang w:val="en-US"/>
-        </w:rPr>
-        <w:t>maintaned</w:t>
-      </w:r>
-      <w:proofErr w:type="spellEnd"/>
-      <w:r>
-        <w:rPr>
-          <w:lang w:val="en-US"/>
-        </w:rPr>
-        <w:t>.</w:t>
-      </w:r>
-    </w:p>
-    <w:p>
-      <w:pPr>
-        <w:pStyle w:val="Heading2"/>
-        <w:rPr>
-          <w:lang w:val="en-US"/>
-        </w:rPr>
-      </w:pPr>
-      <w:bookmarkStart w:id="9" w:name="_Toc254036299"/>
-      <w:r>
-        <w:rPr>
-          <w:lang w:val="en-US"/>
-        </w:rPr>
-        <w:t>F</w:t>
-      </w:r>
-      <w:r>
-        <w:rPr>
-          <w:lang w:val="en-US"/>
-        </w:rPr>
-        <w:t>uture</w:t>
-      </w:r>
-      <w:bookmarkEnd w:id="9"/>
     </w:p>
     <w:p>
       <w:pPr>
@@ -829,7 +654,7 @@
 </file>
 
 <file path=word/endnotes.xml><?xml version="1.0" encoding="utf-8"?>
-<w:endnotes xmlns:wpc="http://schemas.microsoft.com/office/word/2010/wordprocessingCanvas" xmlns:cx="http://schemas.microsoft.com/office/drawing/2014/chartex" xmlns:cx1="http://schemas.microsoft.com/office/drawing/2015/9/8/chartex" xmlns:cx2="http://schemas.microsoft.com/office/drawing/2015/10/21/chartex" xmlns:cx3="http://schemas.microsoft.com/office/drawing/2016/5/9/chartex" xmlns:cx4="http://schemas.microsoft.com/office/drawing/2016/5/10/chartex" xmlns:cx5="http://schemas.microsoft.com/office/drawing/2016/5/11/chartex" xmlns:cx6="http://schemas.microsoft.com/office/drawing/2016/5/12/chartex" xmlns:cx7="http://schemas.microsoft.com/office/drawing/2016/5/13/chartex" xmlns:cx8="http://schemas.microsoft.com/office/drawing/2016/5/14/chartex" xmlns:mc="http://schemas.openxmlformats.org/markup-compatibility/2006" xmlns:aink="http://schemas.microsoft.com/office/drawing/2016/ink" xmlns:am3d="http://schemas.microsoft.com/office/drawing/2017/model3d" xmlns:o="urn:schemas-microsoft-com:office:office" xmlns:r="http://schemas.openxmlformats.org/officeDocument/2006/relationships" xmlns:m="http://schemas.openxmlformats.org/officeDocument/2006/math" xmlns:v="urn:schemas-microsoft-com:vml" xmlns:wp14="http://schemas.microsoft.com/office/word/2010/wordprocessingDrawing" xmlns:wp="http://schemas.openxmlformats.org/drawingml/2006/wordprocessingDrawing" xmlns:w10="urn:schemas-microsoft-com:office:word" xmlns:w="http://schemas.openxmlformats.org/wordprocessingml/2006/main" xmlns:w14="http://schemas.microsoft.com/office/word/2010/wordml" xmlns:w15="http://schemas.microsoft.com/office/word/2012/wordml" xmlns:w16cid="http://schemas.microsoft.com/office/word/2016/wordml/cid" xmlns:w16se="http://schemas.microsoft.com/office/word/2015/wordml/symex" xmlns:wpg="http://schemas.microsoft.com/office/word/2010/wordprocessingGroup" xmlns:wpi="http://schemas.microsoft.com/office/word/2010/wordprocessingInk" xmlns:wne="http://schemas.microsoft.com/office/word/2006/wordml" xmlns:wps="http://schemas.microsoft.com/office/word/2010/wordprocessingShape" mc:Ignorable="w14 w15 w16se w16cid wp14">
+<w:endnotes xmlns:wpc="http://schemas.microsoft.com/office/word/2010/wordprocessingCanvas" xmlns:cx="http://schemas.microsoft.com/office/drawing/2014/chartex" xmlns:cx1="http://schemas.microsoft.com/office/drawing/2015/9/8/chartex" xmlns:cx2="http://schemas.microsoft.com/office/drawing/2015/10/21/chartex" xmlns:cx3="http://schemas.microsoft.com/office/drawing/2016/5/9/chartex" xmlns:cx4="http://schemas.microsoft.com/office/drawing/2016/5/10/chartex" xmlns:cx5="http://schemas.microsoft.com/office/drawing/2016/5/11/chartex" xmlns:cx6="http://schemas.microsoft.com/office/drawing/2016/5/12/chartex" xmlns:cx7="http://schemas.microsoft.com/office/drawing/2016/5/13/chartex" xmlns:cx8="http://schemas.microsoft.com/office/drawing/2016/5/14/chartex" xmlns:mc="http://schemas.openxmlformats.org/markup-compatibility/2006" xmlns:aink="http://schemas.microsoft.com/office/drawing/2016/ink" xmlns:am3d="http://schemas.microsoft.com/office/drawing/2017/model3d" xmlns:o="urn:schemas-microsoft-com:office:office" xmlns:r="http://schemas.openxmlformats.org/officeDocument/2006/relationships" xmlns:m="http://schemas.openxmlformats.org/officeDocument/2006/math" xmlns:v="urn:schemas-microsoft-com:vml" xmlns:wp14="http://schemas.microsoft.com/office/word/2010/wordprocessingDrawing" xmlns:wp="http://schemas.openxmlformats.org/drawingml/2006/wordprocessingDrawing" xmlns:w10="urn:schemas-microsoft-com:office:word" xmlns:w="http://schemas.openxmlformats.org/wordprocessingml/2006/main" xmlns:w14="http://schemas.microsoft.com/office/word/2010/wordml" xmlns:w15="http://schemas.microsoft.com/office/word/2012/wordml" xmlns:w16cex="http://schemas.microsoft.com/office/word/2018/wordml/cex" xmlns:w16cid="http://schemas.microsoft.com/office/word/2016/wordml/cid" xmlns:w16="http://schemas.microsoft.com/office/word/2018/wordml" xmlns:w16se="http://schemas.microsoft.com/office/word/2015/wordml/symex" xmlns:wpg="http://schemas.microsoft.com/office/word/2010/wordprocessingGroup" xmlns:wpi="http://schemas.microsoft.com/office/word/2010/wordprocessingInk" xmlns:wne="http://schemas.microsoft.com/office/word/2006/wordml" xmlns:wps="http://schemas.microsoft.com/office/word/2010/wordprocessingShape" mc:Ignorable="w14 w15 w16se w16cid w16 w16cex wp14">
   <w:endnote w:type="separator" w:id="-1">
     <w:p>
       <w:r>
@@ -848,7 +673,7 @@
 </file>
 
 <file path=word/footer1.xml><?xml version="1.0" encoding="utf-8"?>
-<w:ftr xmlns:wpc="http://schemas.microsoft.com/office/word/2010/wordprocessingCanvas" xmlns:cx="http://schemas.microsoft.com/office/drawing/2014/chartex" xmlns:cx1="http://schemas.microsoft.com/office/drawing/2015/9/8/chartex" xmlns:cx2="http://schemas.microsoft.com/office/drawing/2015/10/21/chartex" xmlns:cx3="http://schemas.microsoft.com/office/drawing/2016/5/9/chartex" xmlns:cx4="http://schemas.microsoft.com/office/drawing/2016/5/10/chartex" xmlns:cx5="http://schemas.microsoft.com/office/drawing/2016/5/11/chartex" xmlns:cx6="http://schemas.microsoft.com/office/drawing/2016/5/12/chartex" xmlns:cx7="http://schemas.microsoft.com/office/drawing/2016/5/13/chartex" xmlns:cx8="http://schemas.microsoft.com/office/drawing/2016/5/14/chartex" xmlns:mc="http://schemas.openxmlformats.org/markup-compatibility/2006" xmlns:aink="http://schemas.microsoft.com/office/drawing/2016/ink" xmlns:am3d="http://schemas.microsoft.com/office/drawing/2017/model3d" xmlns:o="urn:schemas-microsoft-com:office:office" xmlns:r="http://schemas.openxmlformats.org/officeDocument/2006/relationships" xmlns:m="http://schemas.openxmlformats.org/officeDocument/2006/math" xmlns:v="urn:schemas-microsoft-com:vml" xmlns:wp14="http://schemas.microsoft.com/office/word/2010/wordprocessingDrawing" xmlns:wp="http://schemas.openxmlformats.org/drawingml/2006/wordprocessingDrawing" xmlns:w10="urn:schemas-microsoft-com:office:word" xmlns:w="http://schemas.openxmlformats.org/wordprocessingml/2006/main" xmlns:w14="http://schemas.microsoft.com/office/word/2010/wordml" xmlns:w15="http://schemas.microsoft.com/office/word/2012/wordml" xmlns:w16cid="http://schemas.microsoft.com/office/word/2016/wordml/cid" xmlns:w16se="http://schemas.microsoft.com/office/word/2015/wordml/symex" xmlns:wpg="http://schemas.microsoft.com/office/word/2010/wordprocessingGroup" xmlns:wpi="http://schemas.microsoft.com/office/word/2010/wordprocessingInk" xmlns:wne="http://schemas.microsoft.com/office/word/2006/wordml" xmlns:wps="http://schemas.microsoft.com/office/word/2010/wordprocessingShape" mc:Ignorable="w14 w15 w16se w16cid wp14">
+<w:ftr xmlns:wpc="http://schemas.microsoft.com/office/word/2010/wordprocessingCanvas" xmlns:cx="http://schemas.microsoft.com/office/drawing/2014/chartex" xmlns:cx1="http://schemas.microsoft.com/office/drawing/2015/9/8/chartex" xmlns:cx2="http://schemas.microsoft.com/office/drawing/2015/10/21/chartex" xmlns:cx3="http://schemas.microsoft.com/office/drawing/2016/5/9/chartex" xmlns:cx4="http://schemas.microsoft.com/office/drawing/2016/5/10/chartex" xmlns:cx5="http://schemas.microsoft.com/office/drawing/2016/5/11/chartex" xmlns:cx6="http://schemas.microsoft.com/office/drawing/2016/5/12/chartex" xmlns:cx7="http://schemas.microsoft.com/office/drawing/2016/5/13/chartex" xmlns:cx8="http://schemas.microsoft.com/office/drawing/2016/5/14/chartex" xmlns:mc="http://schemas.openxmlformats.org/markup-compatibility/2006" xmlns:aink="http://schemas.microsoft.com/office/drawing/2016/ink" xmlns:am3d="http://schemas.microsoft.com/office/drawing/2017/model3d" xmlns:o="urn:schemas-microsoft-com:office:office" xmlns:r="http://schemas.openxmlformats.org/officeDocument/2006/relationships" xmlns:m="http://schemas.openxmlformats.org/officeDocument/2006/math" xmlns:v="urn:schemas-microsoft-com:vml" xmlns:wp14="http://schemas.microsoft.com/office/word/2010/wordprocessingDrawing" xmlns:wp="http://schemas.openxmlformats.org/drawingml/2006/wordprocessingDrawing" xmlns:w10="urn:schemas-microsoft-com:office:word" xmlns:w="http://schemas.openxmlformats.org/wordprocessingml/2006/main" xmlns:w14="http://schemas.microsoft.com/office/word/2010/wordml" xmlns:w15="http://schemas.microsoft.com/office/word/2012/wordml" xmlns:w16cex="http://schemas.microsoft.com/office/word/2018/wordml/cex" xmlns:w16cid="http://schemas.microsoft.com/office/word/2016/wordml/cid" xmlns:w16="http://schemas.microsoft.com/office/word/2018/wordml" xmlns:w16se="http://schemas.microsoft.com/office/word/2015/wordml/symex" xmlns:wpg="http://schemas.microsoft.com/office/word/2010/wordprocessingGroup" xmlns:wpi="http://schemas.microsoft.com/office/word/2010/wordprocessingInk" xmlns:wne="http://schemas.microsoft.com/office/word/2006/wordml" xmlns:wps="http://schemas.microsoft.com/office/word/2010/wordprocessingShape" mc:Ignorable="w14 w15 w16se w16cid w16 w16cex wp14">
   <w:p>
     <w:pPr>
       <w:pStyle w:val="Footer"/>
@@ -858,7 +683,7 @@
 </file>
 
 <file path=word/footer2.xml><?xml version="1.0" encoding="utf-8"?>
-<w:ftr xmlns:wpc="http://schemas.microsoft.com/office/word/2010/wordprocessingCanvas" xmlns:cx="http://schemas.microsoft.com/office/drawing/2014/chartex" xmlns:cx1="http://schemas.microsoft.com/office/drawing/2015/9/8/chartex" xmlns:cx2="http://schemas.microsoft.com/office/drawing/2015/10/21/chartex" xmlns:cx3="http://schemas.microsoft.com/office/drawing/2016/5/9/chartex" xmlns:cx4="http://schemas.microsoft.com/office/drawing/2016/5/10/chartex" xmlns:cx5="http://schemas.microsoft.com/office/drawing/2016/5/11/chartex" xmlns:cx6="http://schemas.microsoft.com/office/drawing/2016/5/12/chartex" xmlns:cx7="http://schemas.microsoft.com/office/drawing/2016/5/13/chartex" xmlns:cx8="http://schemas.microsoft.com/office/drawing/2016/5/14/chartex" xmlns:mc="http://schemas.openxmlformats.org/markup-compatibility/2006" xmlns:aink="http://schemas.microsoft.com/office/drawing/2016/ink" xmlns:am3d="http://schemas.microsoft.com/office/drawing/2017/model3d" xmlns:o="urn:schemas-microsoft-com:office:office" xmlns:r="http://schemas.openxmlformats.org/officeDocument/2006/relationships" xmlns:m="http://schemas.openxmlformats.org/officeDocument/2006/math" xmlns:v="urn:schemas-microsoft-com:vml" xmlns:wp14="http://schemas.microsoft.com/office/word/2010/wordprocessingDrawing" xmlns:wp="http://schemas.openxmlformats.org/drawingml/2006/wordprocessingDrawing" xmlns:w10="urn:schemas-microsoft-com:office:word" xmlns:w="http://schemas.openxmlformats.org/wordprocessingml/2006/main" xmlns:w14="http://schemas.microsoft.com/office/word/2010/wordml" xmlns:w15="http://schemas.microsoft.com/office/word/2012/wordml" xmlns:w16cid="http://schemas.microsoft.com/office/word/2016/wordml/cid" xmlns:w16se="http://schemas.microsoft.com/office/word/2015/wordml/symex" xmlns:wpg="http://schemas.microsoft.com/office/word/2010/wordprocessingGroup" xmlns:wpi="http://schemas.microsoft.com/office/word/2010/wordprocessingInk" xmlns:wne="http://schemas.microsoft.com/office/word/2006/wordml" xmlns:wps="http://schemas.microsoft.com/office/word/2010/wordprocessingShape" mc:Ignorable="w14 w15 w16se w16cid wp14">
+<w:ftr xmlns:wpc="http://schemas.microsoft.com/office/word/2010/wordprocessingCanvas" xmlns:cx="http://schemas.microsoft.com/office/drawing/2014/chartex" xmlns:cx1="http://schemas.microsoft.com/office/drawing/2015/9/8/chartex" xmlns:cx2="http://schemas.microsoft.com/office/drawing/2015/10/21/chartex" xmlns:cx3="http://schemas.microsoft.com/office/drawing/2016/5/9/chartex" xmlns:cx4="http://schemas.microsoft.com/office/drawing/2016/5/10/chartex" xmlns:cx5="http://schemas.microsoft.com/office/drawing/2016/5/11/chartex" xmlns:cx6="http://schemas.microsoft.com/office/drawing/2016/5/12/chartex" xmlns:cx7="http://schemas.microsoft.com/office/drawing/2016/5/13/chartex" xmlns:cx8="http://schemas.microsoft.com/office/drawing/2016/5/14/chartex" xmlns:mc="http://schemas.openxmlformats.org/markup-compatibility/2006" xmlns:aink="http://schemas.microsoft.com/office/drawing/2016/ink" xmlns:am3d="http://schemas.microsoft.com/office/drawing/2017/model3d" xmlns:o="urn:schemas-microsoft-com:office:office" xmlns:r="http://schemas.openxmlformats.org/officeDocument/2006/relationships" xmlns:m="http://schemas.openxmlformats.org/officeDocument/2006/math" xmlns:v="urn:schemas-microsoft-com:vml" xmlns:wp14="http://schemas.microsoft.com/office/word/2010/wordprocessingDrawing" xmlns:wp="http://schemas.openxmlformats.org/drawingml/2006/wordprocessingDrawing" xmlns:w10="urn:schemas-microsoft-com:office:word" xmlns:w="http://schemas.openxmlformats.org/wordprocessingml/2006/main" xmlns:w14="http://schemas.microsoft.com/office/word/2010/wordml" xmlns:w15="http://schemas.microsoft.com/office/word/2012/wordml" xmlns:w16cex="http://schemas.microsoft.com/office/word/2018/wordml/cex" xmlns:w16cid="http://schemas.microsoft.com/office/word/2016/wordml/cid" xmlns:w16="http://schemas.microsoft.com/office/word/2018/wordml" xmlns:w16se="http://schemas.microsoft.com/office/word/2015/wordml/symex" xmlns:wpg="http://schemas.microsoft.com/office/word/2010/wordprocessingGroup" xmlns:wpi="http://schemas.microsoft.com/office/word/2010/wordprocessingInk" xmlns:wne="http://schemas.microsoft.com/office/word/2006/wordml" xmlns:wps="http://schemas.microsoft.com/office/word/2010/wordprocessingShape" mc:Ignorable="w14 w15 w16se w16cid w16 w16cex wp14">
   <w:p>
     <w:pPr>
       <w:pStyle w:val="Footer"/>
@@ -939,7 +764,7 @@
 </file>
 
 <file path=word/footer3.xml><?xml version="1.0" encoding="utf-8"?>
-<w:ftr xmlns:wpc="http://schemas.microsoft.com/office/word/2010/wordprocessingCanvas" xmlns:cx="http://schemas.microsoft.com/office/drawing/2014/chartex" xmlns:cx1="http://schemas.microsoft.com/office/drawing/2015/9/8/chartex" xmlns:cx2="http://schemas.microsoft.com/office/drawing/2015/10/21/chartex" xmlns:cx3="http://schemas.microsoft.com/office/drawing/2016/5/9/chartex" xmlns:cx4="http://schemas.microsoft.com/office/drawing/2016/5/10/chartex" xmlns:cx5="http://schemas.microsoft.com/office/drawing/2016/5/11/chartex" xmlns:cx6="http://schemas.microsoft.com/office/drawing/2016/5/12/chartex" xmlns:cx7="http://schemas.microsoft.com/office/drawing/2016/5/13/chartex" xmlns:cx8="http://schemas.microsoft.com/office/drawing/2016/5/14/chartex" xmlns:mc="http://schemas.openxmlformats.org/markup-compatibility/2006" xmlns:aink="http://schemas.microsoft.com/office/drawing/2016/ink" xmlns:am3d="http://schemas.microsoft.com/office/drawing/2017/model3d" xmlns:o="urn:schemas-microsoft-com:office:office" xmlns:r="http://schemas.openxmlformats.org/officeDocument/2006/relationships" xmlns:m="http://schemas.openxmlformats.org/officeDocument/2006/math" xmlns:v="urn:schemas-microsoft-com:vml" xmlns:wp14="http://schemas.microsoft.com/office/word/2010/wordprocessingDrawing" xmlns:wp="http://schemas.openxmlformats.org/drawingml/2006/wordprocessingDrawing" xmlns:w10="urn:schemas-microsoft-com:office:word" xmlns:w="http://schemas.openxmlformats.org/wordprocessingml/2006/main" xmlns:w14="http://schemas.microsoft.com/office/word/2010/wordml" xmlns:w15="http://schemas.microsoft.com/office/word/2012/wordml" xmlns:w16cid="http://schemas.microsoft.com/office/word/2016/wordml/cid" xmlns:w16se="http://schemas.microsoft.com/office/word/2015/wordml/symex" xmlns:wpg="http://schemas.microsoft.com/office/word/2010/wordprocessingGroup" xmlns:wpi="http://schemas.microsoft.com/office/word/2010/wordprocessingInk" xmlns:wne="http://schemas.microsoft.com/office/word/2006/wordml" xmlns:wps="http://schemas.microsoft.com/office/word/2010/wordprocessingShape" mc:Ignorable="w14 w15 w16se w16cid wp14">
+<w:ftr xmlns:wpc="http://schemas.microsoft.com/office/word/2010/wordprocessingCanvas" xmlns:cx="http://schemas.microsoft.com/office/drawing/2014/chartex" xmlns:cx1="http://schemas.microsoft.com/office/drawing/2015/9/8/chartex" xmlns:cx2="http://schemas.microsoft.com/office/drawing/2015/10/21/chartex" xmlns:cx3="http://schemas.microsoft.com/office/drawing/2016/5/9/chartex" xmlns:cx4="http://schemas.microsoft.com/office/drawing/2016/5/10/chartex" xmlns:cx5="http://schemas.microsoft.com/office/drawing/2016/5/11/chartex" xmlns:cx6="http://schemas.microsoft.com/office/drawing/2016/5/12/chartex" xmlns:cx7="http://schemas.microsoft.com/office/drawing/2016/5/13/chartex" xmlns:cx8="http://schemas.microsoft.com/office/drawing/2016/5/14/chartex" xmlns:mc="http://schemas.openxmlformats.org/markup-compatibility/2006" xmlns:aink="http://schemas.microsoft.com/office/drawing/2016/ink" xmlns:am3d="http://schemas.microsoft.com/office/drawing/2017/model3d" xmlns:o="urn:schemas-microsoft-com:office:office" xmlns:r="http://schemas.openxmlformats.org/officeDocument/2006/relationships" xmlns:m="http://schemas.openxmlformats.org/officeDocument/2006/math" xmlns:v="urn:schemas-microsoft-com:vml" xmlns:wp14="http://schemas.microsoft.com/office/word/2010/wordprocessingDrawing" xmlns:wp="http://schemas.openxmlformats.org/drawingml/2006/wordprocessingDrawing" xmlns:w10="urn:schemas-microsoft-com:office:word" xmlns:w="http://schemas.openxmlformats.org/wordprocessingml/2006/main" xmlns:w14="http://schemas.microsoft.com/office/word/2010/wordml" xmlns:w15="http://schemas.microsoft.com/office/word/2012/wordml" xmlns:w16cex="http://schemas.microsoft.com/office/word/2018/wordml/cex" xmlns:w16cid="http://schemas.microsoft.com/office/word/2016/wordml/cid" xmlns:w16="http://schemas.microsoft.com/office/word/2018/wordml" xmlns:w16se="http://schemas.microsoft.com/office/word/2015/wordml/symex" xmlns:wpg="http://schemas.microsoft.com/office/word/2010/wordprocessingGroup" xmlns:wpi="http://schemas.microsoft.com/office/word/2010/wordprocessingInk" xmlns:wne="http://schemas.microsoft.com/office/word/2006/wordml" xmlns:wps="http://schemas.microsoft.com/office/word/2010/wordprocessingShape" mc:Ignorable="w14 w15 w16se w16cid w16 w16cex wp14">
   <w:p>
     <w:pPr>
       <w:pStyle w:val="Footer"/>
@@ -949,7 +774,7 @@
 </file>
 
 <file path=word/footnotes.xml><?xml version="1.0" encoding="utf-8"?>
-<w:footnotes xmlns:wpc="http://schemas.microsoft.com/office/word/2010/wordprocessingCanvas" xmlns:cx="http://schemas.microsoft.com/office/drawing/2014/chartex" xmlns:cx1="http://schemas.microsoft.com/office/drawing/2015/9/8/chartex" xmlns:cx2="http://schemas.microsoft.com/office/drawing/2015/10/21/chartex" xmlns:cx3="http://schemas.microsoft.com/office/drawing/2016/5/9/chartex" xmlns:cx4="http://schemas.microsoft.com/office/drawing/2016/5/10/chartex" xmlns:cx5="http://schemas.microsoft.com/office/drawing/2016/5/11/chartex" xmlns:cx6="http://schemas.microsoft.com/office/drawing/2016/5/12/chartex" xmlns:cx7="http://schemas.microsoft.com/office/drawing/2016/5/13/chartex" xmlns:cx8="http://schemas.microsoft.com/office/drawing/2016/5/14/chartex" xmlns:mc="http://schemas.openxmlformats.org/markup-compatibility/2006" xmlns:aink="http://schemas.microsoft.com/office/drawing/2016/ink" xmlns:am3d="http://schemas.microsoft.com/office/drawing/2017/model3d" xmlns:o="urn:schemas-microsoft-com:office:office" xmlns:r="http://schemas.openxmlformats.org/officeDocument/2006/relationships" xmlns:m="http://schemas.openxmlformats.org/officeDocument/2006/math" xmlns:v="urn:schemas-microsoft-com:vml" xmlns:wp14="http://schemas.microsoft.com/office/word/2010/wordprocessingDrawing" xmlns:wp="http://schemas.openxmlformats.org/drawingml/2006/wordprocessingDrawing" xmlns:w10="urn:schemas-microsoft-com:office:word" xmlns:w="http://schemas.openxmlformats.org/wordprocessingml/2006/main" xmlns:w14="http://schemas.microsoft.com/office/word/2010/wordml" xmlns:w15="http://schemas.microsoft.com/office/word/2012/wordml" xmlns:w16cid="http://schemas.microsoft.com/office/word/2016/wordml/cid" xmlns:w16se="http://schemas.microsoft.com/office/word/2015/wordml/symex" xmlns:wpg="http://schemas.microsoft.com/office/word/2010/wordprocessingGroup" xmlns:wpi="http://schemas.microsoft.com/office/word/2010/wordprocessingInk" xmlns:wne="http://schemas.microsoft.com/office/word/2006/wordml" xmlns:wps="http://schemas.microsoft.com/office/word/2010/wordprocessingShape" mc:Ignorable="w14 w15 w16se w16cid wp14">
+<w:footnotes xmlns:wpc="http://schemas.microsoft.com/office/word/2010/wordprocessingCanvas" xmlns:cx="http://schemas.microsoft.com/office/drawing/2014/chartex" xmlns:cx1="http://schemas.microsoft.com/office/drawing/2015/9/8/chartex" xmlns:cx2="http://schemas.microsoft.com/office/drawing/2015/10/21/chartex" xmlns:cx3="http://schemas.microsoft.com/office/drawing/2016/5/9/chartex" xmlns:cx4="http://schemas.microsoft.com/office/drawing/2016/5/10/chartex" xmlns:cx5="http://schemas.microsoft.com/office/drawing/2016/5/11/chartex" xmlns:cx6="http://schemas.microsoft.com/office/drawing/2016/5/12/chartex" xmlns:cx7="http://schemas.microsoft.com/office/drawing/2016/5/13/chartex" xmlns:cx8="http://schemas.microsoft.com/office/drawing/2016/5/14/chartex" xmlns:mc="http://schemas.openxmlformats.org/markup-compatibility/2006" xmlns:aink="http://schemas.microsoft.com/office/drawing/2016/ink" xmlns:am3d="http://schemas.microsoft.com/office/drawing/2017/model3d" xmlns:o="urn:schemas-microsoft-com:office:office" xmlns:r="http://schemas.openxmlformats.org/officeDocument/2006/relationships" xmlns:m="http://schemas.openxmlformats.org/officeDocument/2006/math" xmlns:v="urn:schemas-microsoft-com:vml" xmlns:wp14="http://schemas.microsoft.com/office/word/2010/wordprocessingDrawing" xmlns:wp="http://schemas.openxmlformats.org/drawingml/2006/wordprocessingDrawing" xmlns:w10="urn:schemas-microsoft-com:office:word" xmlns:w="http://schemas.openxmlformats.org/wordprocessingml/2006/main" xmlns:w14="http://schemas.microsoft.com/office/word/2010/wordml" xmlns:w15="http://schemas.microsoft.com/office/word/2012/wordml" xmlns:w16cex="http://schemas.microsoft.com/office/word/2018/wordml/cex" xmlns:w16cid="http://schemas.microsoft.com/office/word/2016/wordml/cid" xmlns:w16="http://schemas.microsoft.com/office/word/2018/wordml" xmlns:w16se="http://schemas.microsoft.com/office/word/2015/wordml/symex" xmlns:wpg="http://schemas.microsoft.com/office/word/2010/wordprocessingGroup" xmlns:wpi="http://schemas.microsoft.com/office/word/2010/wordprocessingInk" xmlns:wne="http://schemas.microsoft.com/office/word/2006/wordml" xmlns:wps="http://schemas.microsoft.com/office/word/2010/wordprocessingShape" mc:Ignorable="w14 w15 w16se w16cid w16 w16cex wp14">
   <w:footnote w:type="separator" w:id="-1">
     <w:p>
       <w:r>
@@ -968,7 +793,7 @@
 </file>
 
 <file path=word/header1.xml><?xml version="1.0" encoding="utf-8"?>
-<w:hdr xmlns:wpc="http://schemas.microsoft.com/office/word/2010/wordprocessingCanvas" xmlns:cx="http://schemas.microsoft.com/office/drawing/2014/chartex" xmlns:cx1="http://schemas.microsoft.com/office/drawing/2015/9/8/chartex" xmlns:cx2="http://schemas.microsoft.com/office/drawing/2015/10/21/chartex" xmlns:cx3="http://schemas.microsoft.com/office/drawing/2016/5/9/chartex" xmlns:cx4="http://schemas.microsoft.com/office/drawing/2016/5/10/chartex" xmlns:cx5="http://schemas.microsoft.com/office/drawing/2016/5/11/chartex" xmlns:cx6="http://schemas.microsoft.com/office/drawing/2016/5/12/chartex" xmlns:cx7="http://schemas.microsoft.com/office/drawing/2016/5/13/chartex" xmlns:cx8="http://schemas.microsoft.com/office/drawing/2016/5/14/chartex" xmlns:mc="http://schemas.openxmlformats.org/markup-compatibility/2006" xmlns:aink="http://schemas.microsoft.com/office/drawing/2016/ink" xmlns:am3d="http://schemas.microsoft.com/office/drawing/2017/model3d" xmlns:o="urn:schemas-microsoft-com:office:office" xmlns:r="http://schemas.openxmlformats.org/officeDocument/2006/relationships" xmlns:m="http://schemas.openxmlformats.org/officeDocument/2006/math" xmlns:v="urn:schemas-microsoft-com:vml" xmlns:wp14="http://schemas.microsoft.com/office/word/2010/wordprocessingDrawing" xmlns:wp="http://schemas.openxmlformats.org/drawingml/2006/wordprocessingDrawing" xmlns:w10="urn:schemas-microsoft-com:office:word" xmlns:w="http://schemas.openxmlformats.org/wordprocessingml/2006/main" xmlns:w14="http://schemas.microsoft.com/office/word/2010/wordml" xmlns:w15="http://schemas.microsoft.com/office/word/2012/wordml" xmlns:w16cid="http://schemas.microsoft.com/office/word/2016/wordml/cid" xmlns:w16se="http://schemas.microsoft.com/office/word/2015/wordml/symex" xmlns:wpg="http://schemas.microsoft.com/office/word/2010/wordprocessingGroup" xmlns:wpi="http://schemas.microsoft.com/office/word/2010/wordprocessingInk" xmlns:wne="http://schemas.microsoft.com/office/word/2006/wordml" xmlns:wps="http://schemas.microsoft.com/office/word/2010/wordprocessingShape" mc:Ignorable="w14 w15 w16se w16cid wp14">
+<w:hdr xmlns:wpc="http://schemas.microsoft.com/office/word/2010/wordprocessingCanvas" xmlns:cx="http://schemas.microsoft.com/office/drawing/2014/chartex" xmlns:cx1="http://schemas.microsoft.com/office/drawing/2015/9/8/chartex" xmlns:cx2="http://schemas.microsoft.com/office/drawing/2015/10/21/chartex" xmlns:cx3="http://schemas.microsoft.com/office/drawing/2016/5/9/chartex" xmlns:cx4="http://schemas.microsoft.com/office/drawing/2016/5/10/chartex" xmlns:cx5="http://schemas.microsoft.com/office/drawing/2016/5/11/chartex" xmlns:cx6="http://schemas.microsoft.com/office/drawing/2016/5/12/chartex" xmlns:cx7="http://schemas.microsoft.com/office/drawing/2016/5/13/chartex" xmlns:cx8="http://schemas.microsoft.com/office/drawing/2016/5/14/chartex" xmlns:mc="http://schemas.openxmlformats.org/markup-compatibility/2006" xmlns:aink="http://schemas.microsoft.com/office/drawing/2016/ink" xmlns:am3d="http://schemas.microsoft.com/office/drawing/2017/model3d" xmlns:o="urn:schemas-microsoft-com:office:office" xmlns:r="http://schemas.openxmlformats.org/officeDocument/2006/relationships" xmlns:m="http://schemas.openxmlformats.org/officeDocument/2006/math" xmlns:v="urn:schemas-microsoft-com:vml" xmlns:wp14="http://schemas.microsoft.com/office/word/2010/wordprocessingDrawing" xmlns:wp="http://schemas.openxmlformats.org/drawingml/2006/wordprocessingDrawing" xmlns:w10="urn:schemas-microsoft-com:office:word" xmlns:w="http://schemas.openxmlformats.org/wordprocessingml/2006/main" xmlns:w14="http://schemas.microsoft.com/office/word/2010/wordml" xmlns:w15="http://schemas.microsoft.com/office/word/2012/wordml" xmlns:w16cex="http://schemas.microsoft.com/office/word/2018/wordml/cex" xmlns:w16cid="http://schemas.microsoft.com/office/word/2016/wordml/cid" xmlns:w16="http://schemas.microsoft.com/office/word/2018/wordml" xmlns:w16se="http://schemas.microsoft.com/office/word/2015/wordml/symex" xmlns:wpg="http://schemas.microsoft.com/office/word/2010/wordprocessingGroup" xmlns:wpi="http://schemas.microsoft.com/office/word/2010/wordprocessingInk" xmlns:wne="http://schemas.microsoft.com/office/word/2006/wordml" xmlns:wps="http://schemas.microsoft.com/office/word/2010/wordprocessingShape" mc:Ignorable="w14 w15 w16se w16cid w16 w16cex wp14">
   <w:p>
     <w:pPr>
       <w:pStyle w:val="Header"/>
@@ -978,7 +803,7 @@
 </file>
 
 <file path=word/header2.xml><?xml version="1.0" encoding="utf-8"?>
-<w:hdr xmlns:wpc="http://schemas.microsoft.com/office/word/2010/wordprocessingCanvas" xmlns:cx="http://schemas.microsoft.com/office/drawing/2014/chartex" xmlns:cx1="http://schemas.microsoft.com/office/drawing/2015/9/8/chartex" xmlns:cx2="http://schemas.microsoft.com/office/drawing/2015/10/21/chartex" xmlns:cx3="http://schemas.microsoft.com/office/drawing/2016/5/9/chartex" xmlns:cx4="http://schemas.microsoft.com/office/drawing/2016/5/10/chartex" xmlns:cx5="http://schemas.microsoft.com/office/drawing/2016/5/11/chartex" xmlns:cx6="http://schemas.microsoft.com/office/drawing/2016/5/12/chartex" xmlns:cx7="http://schemas.microsoft.com/office/drawing/2016/5/13/chartex" xmlns:cx8="http://schemas.microsoft.com/office/drawing/2016/5/14/chartex" xmlns:mc="http://schemas.openxmlformats.org/markup-compatibility/2006" xmlns:aink="http://schemas.microsoft.com/office/drawing/2016/ink" xmlns:am3d="http://schemas.microsoft.com/office/drawing/2017/model3d" xmlns:o="urn:schemas-microsoft-com:office:office" xmlns:r="http://schemas.openxmlformats.org/officeDocument/2006/relationships" xmlns:m="http://schemas.openxmlformats.org/officeDocument/2006/math" xmlns:v="urn:schemas-microsoft-com:vml" xmlns:wp14="http://schemas.microsoft.com/office/word/2010/wordprocessingDrawing" xmlns:wp="http://schemas.openxmlformats.org/drawingml/2006/wordprocessingDrawing" xmlns:w10="urn:schemas-microsoft-com:office:word" xmlns:w="http://schemas.openxmlformats.org/wordprocessingml/2006/main" xmlns:w14="http://schemas.microsoft.com/office/word/2010/wordml" xmlns:w15="http://schemas.microsoft.com/office/word/2012/wordml" xmlns:w16cid="http://schemas.microsoft.com/office/word/2016/wordml/cid" xmlns:w16se="http://schemas.microsoft.com/office/word/2015/wordml/symex" xmlns:wpg="http://schemas.microsoft.com/office/word/2010/wordprocessingGroup" xmlns:wpi="http://schemas.microsoft.com/office/word/2010/wordprocessingInk" xmlns:wne="http://schemas.microsoft.com/office/word/2006/wordml" xmlns:wps="http://schemas.microsoft.com/office/word/2010/wordprocessingShape" mc:Ignorable="w14 w15 w16se w16cid wp14">
+<w:hdr xmlns:wpc="http://schemas.microsoft.com/office/word/2010/wordprocessingCanvas" xmlns:cx="http://schemas.microsoft.com/office/drawing/2014/chartex" xmlns:cx1="http://schemas.microsoft.com/office/drawing/2015/9/8/chartex" xmlns:cx2="http://schemas.microsoft.com/office/drawing/2015/10/21/chartex" xmlns:cx3="http://schemas.microsoft.com/office/drawing/2016/5/9/chartex" xmlns:cx4="http://schemas.microsoft.com/office/drawing/2016/5/10/chartex" xmlns:cx5="http://schemas.microsoft.com/office/drawing/2016/5/11/chartex" xmlns:cx6="http://schemas.microsoft.com/office/drawing/2016/5/12/chartex" xmlns:cx7="http://schemas.microsoft.com/office/drawing/2016/5/13/chartex" xmlns:cx8="http://schemas.microsoft.com/office/drawing/2016/5/14/chartex" xmlns:mc="http://schemas.openxmlformats.org/markup-compatibility/2006" xmlns:aink="http://schemas.microsoft.com/office/drawing/2016/ink" xmlns:am3d="http://schemas.microsoft.com/office/drawing/2017/model3d" xmlns:o="urn:schemas-microsoft-com:office:office" xmlns:r="http://schemas.openxmlformats.org/officeDocument/2006/relationships" xmlns:m="http://schemas.openxmlformats.org/officeDocument/2006/math" xmlns:v="urn:schemas-microsoft-com:vml" xmlns:wp14="http://schemas.microsoft.com/office/word/2010/wordprocessingDrawing" xmlns:wp="http://schemas.openxmlformats.org/drawingml/2006/wordprocessingDrawing" xmlns:w10="urn:schemas-microsoft-com:office:word" xmlns:w="http://schemas.openxmlformats.org/wordprocessingml/2006/main" xmlns:w14="http://schemas.microsoft.com/office/word/2010/wordml" xmlns:w15="http://schemas.microsoft.com/office/word/2012/wordml" xmlns:w16cex="http://schemas.microsoft.com/office/word/2018/wordml/cex" xmlns:w16cid="http://schemas.microsoft.com/office/word/2016/wordml/cid" xmlns:w16="http://schemas.microsoft.com/office/word/2018/wordml" xmlns:w16se="http://schemas.microsoft.com/office/word/2015/wordml/symex" xmlns:wpg="http://schemas.microsoft.com/office/word/2010/wordprocessingGroup" xmlns:wpi="http://schemas.microsoft.com/office/word/2010/wordprocessingInk" xmlns:wne="http://schemas.microsoft.com/office/word/2006/wordml" xmlns:wps="http://schemas.microsoft.com/office/word/2010/wordprocessingShape" mc:Ignorable="w14 w15 w16se w16cid w16 w16cex wp14">
   <w:p>
     <w:pPr>
       <w:pStyle w:val="Header"/>
@@ -988,7 +813,7 @@
 </file>
 
 <file path=word/header3.xml><?xml version="1.0" encoding="utf-8"?>
-<w:hdr xmlns:wpc="http://schemas.microsoft.com/office/word/2010/wordprocessingCanvas" xmlns:cx="http://schemas.microsoft.com/office/drawing/2014/chartex" xmlns:cx1="http://schemas.microsoft.com/office/drawing/2015/9/8/chartex" xmlns:cx2="http://schemas.microsoft.com/office/drawing/2015/10/21/chartex" xmlns:cx3="http://schemas.microsoft.com/office/drawing/2016/5/9/chartex" xmlns:cx4="http://schemas.microsoft.com/office/drawing/2016/5/10/chartex" xmlns:cx5="http://schemas.microsoft.com/office/drawing/2016/5/11/chartex" xmlns:cx6="http://schemas.microsoft.com/office/drawing/2016/5/12/chartex" xmlns:cx7="http://schemas.microsoft.com/office/drawing/2016/5/13/chartex" xmlns:cx8="http://schemas.microsoft.com/office/drawing/2016/5/14/chartex" xmlns:mc="http://schemas.openxmlformats.org/markup-compatibility/2006" xmlns:aink="http://schemas.microsoft.com/office/drawing/2016/ink" xmlns:am3d="http://schemas.microsoft.com/office/drawing/2017/model3d" xmlns:o="urn:schemas-microsoft-com:office:office" xmlns:r="http://schemas.openxmlformats.org/officeDocument/2006/relationships" xmlns:m="http://schemas.openxmlformats.org/officeDocument/2006/math" xmlns:v="urn:schemas-microsoft-com:vml" xmlns:wp14="http://schemas.microsoft.com/office/word/2010/wordprocessingDrawing" xmlns:wp="http://schemas.openxmlformats.org/drawingml/2006/wordprocessingDrawing" xmlns:w10="urn:schemas-microsoft-com:office:word" xmlns:w="http://schemas.openxmlformats.org/wordprocessingml/2006/main" xmlns:w14="http://schemas.microsoft.com/office/word/2010/wordml" xmlns:w15="http://schemas.microsoft.com/office/word/2012/wordml" xmlns:w16cid="http://schemas.microsoft.com/office/word/2016/wordml/cid" xmlns:w16se="http://schemas.microsoft.com/office/word/2015/wordml/symex" xmlns:wpg="http://schemas.microsoft.com/office/word/2010/wordprocessingGroup" xmlns:wpi="http://schemas.microsoft.com/office/word/2010/wordprocessingInk" xmlns:wne="http://schemas.microsoft.com/office/word/2006/wordml" xmlns:wps="http://schemas.microsoft.com/office/word/2010/wordprocessingShape" mc:Ignorable="w14 w15 w16se w16cid wp14">
+<w:hdr xmlns:wpc="http://schemas.microsoft.com/office/word/2010/wordprocessingCanvas" xmlns:cx="http://schemas.microsoft.com/office/drawing/2014/chartex" xmlns:cx1="http://schemas.microsoft.com/office/drawing/2015/9/8/chartex" xmlns:cx2="http://schemas.microsoft.com/office/drawing/2015/10/21/chartex" xmlns:cx3="http://schemas.microsoft.com/office/drawing/2016/5/9/chartex" xmlns:cx4="http://schemas.microsoft.com/office/drawing/2016/5/10/chartex" xmlns:cx5="http://schemas.microsoft.com/office/drawing/2016/5/11/chartex" xmlns:cx6="http://schemas.microsoft.com/office/drawing/2016/5/12/chartex" xmlns:cx7="http://schemas.microsoft.com/office/drawing/2016/5/13/chartex" xmlns:cx8="http://schemas.microsoft.com/office/drawing/2016/5/14/chartex" xmlns:mc="http://schemas.openxmlformats.org/markup-compatibility/2006" xmlns:aink="http://schemas.microsoft.com/office/drawing/2016/ink" xmlns:am3d="http://schemas.microsoft.com/office/drawing/2017/model3d" xmlns:o="urn:schemas-microsoft-com:office:office" xmlns:r="http://schemas.openxmlformats.org/officeDocument/2006/relationships" xmlns:m="http://schemas.openxmlformats.org/officeDocument/2006/math" xmlns:v="urn:schemas-microsoft-com:vml" xmlns:wp14="http://schemas.microsoft.com/office/word/2010/wordprocessingDrawing" xmlns:wp="http://schemas.openxmlformats.org/drawingml/2006/wordprocessingDrawing" xmlns:w10="urn:schemas-microsoft-com:office:word" xmlns:w="http://schemas.openxmlformats.org/wordprocessingml/2006/main" xmlns:w14="http://schemas.microsoft.com/office/word/2010/wordml" xmlns:w15="http://schemas.microsoft.com/office/word/2012/wordml" xmlns:w16cex="http://schemas.microsoft.com/office/word/2018/wordml/cex" xmlns:w16cid="http://schemas.microsoft.com/office/word/2016/wordml/cid" xmlns:w16="http://schemas.microsoft.com/office/word/2018/wordml" xmlns:w16se="http://schemas.microsoft.com/office/word/2015/wordml/symex" xmlns:wpg="http://schemas.microsoft.com/office/word/2010/wordprocessingGroup" xmlns:wpi="http://schemas.microsoft.com/office/word/2010/wordprocessingInk" xmlns:wne="http://schemas.microsoft.com/office/word/2006/wordml" xmlns:wps="http://schemas.microsoft.com/office/word/2010/wordprocessingShape" mc:Ignorable="w14 w15 w16se w16cid w16 w16cex wp14">
   <w:p>
     <w:pPr>
       <w:pStyle w:val="Header"/>
@@ -998,7 +823,7 @@
 </file>
 
 <file path=word/numbering.xml><?xml version="1.0" encoding="utf-8"?>
-<w:numbering xmlns:wpc="http://schemas.microsoft.com/office/word/2010/wordprocessingCanvas" xmlns:cx="http://schemas.microsoft.com/office/drawing/2014/chartex" xmlns:cx1="http://schemas.microsoft.com/office/drawing/2015/9/8/chartex" xmlns:cx2="http://schemas.microsoft.com/office/drawing/2015/10/21/chartex" xmlns:cx3="http://schemas.microsoft.com/office/drawing/2016/5/9/chartex" xmlns:cx4="http://schemas.microsoft.com/office/drawing/2016/5/10/chartex" xmlns:cx5="http://schemas.microsoft.com/office/drawing/2016/5/11/chartex" xmlns:cx6="http://schemas.microsoft.com/office/drawing/2016/5/12/chartex" xmlns:cx7="http://schemas.microsoft.com/office/drawing/2016/5/13/chartex" xmlns:cx8="http://schemas.microsoft.com/office/drawing/2016/5/14/chartex" xmlns:mc="http://schemas.openxmlformats.org/markup-compatibility/2006" xmlns:aink="http://schemas.microsoft.com/office/drawing/2016/ink" xmlns:am3d="http://schemas.microsoft.com/office/drawing/2017/model3d" xmlns:o="urn:schemas-microsoft-com:office:office" xmlns:r="http://schemas.openxmlformats.org/officeDocument/2006/relationships" xmlns:m="http://schemas.openxmlformats.org/officeDocument/2006/math" xmlns:v="urn:schemas-microsoft-com:vml" xmlns:wp14="http://schemas.microsoft.com/office/word/2010/wordprocessingDrawing" xmlns:wp="http://schemas.openxmlformats.org/drawingml/2006/wordprocessingDrawing" xmlns:w10="urn:schemas-microsoft-com:office:word" xmlns:w="http://schemas.openxmlformats.org/wordprocessingml/2006/main" xmlns:w14="http://schemas.microsoft.com/office/word/2010/wordml" xmlns:w15="http://schemas.microsoft.com/office/word/2012/wordml" xmlns:w16cid="http://schemas.microsoft.com/office/word/2016/wordml/cid" xmlns:w16se="http://schemas.microsoft.com/office/word/2015/wordml/symex" xmlns:wpg="http://schemas.microsoft.com/office/word/2010/wordprocessingGroup" xmlns:wpi="http://schemas.microsoft.com/office/word/2010/wordprocessingInk" xmlns:wne="http://schemas.microsoft.com/office/word/2006/wordml" xmlns:wps="http://schemas.microsoft.com/office/word/2010/wordprocessingShape" mc:Ignorable="w14 w15 w16se w16cid wp14">
+<w:numbering xmlns:wpc="http://schemas.microsoft.com/office/word/2010/wordprocessingCanvas" xmlns:cx="http://schemas.microsoft.com/office/drawing/2014/chartex" xmlns:cx1="http://schemas.microsoft.com/office/drawing/2015/9/8/chartex" xmlns:cx2="http://schemas.microsoft.com/office/drawing/2015/10/21/chartex" xmlns:cx3="http://schemas.microsoft.com/office/drawing/2016/5/9/chartex" xmlns:cx4="http://schemas.microsoft.com/office/drawing/2016/5/10/chartex" xmlns:cx5="http://schemas.microsoft.com/office/drawing/2016/5/11/chartex" xmlns:cx6="http://schemas.microsoft.com/office/drawing/2016/5/12/chartex" xmlns:cx7="http://schemas.microsoft.com/office/drawing/2016/5/13/chartex" xmlns:cx8="http://schemas.microsoft.com/office/drawing/2016/5/14/chartex" xmlns:mc="http://schemas.openxmlformats.org/markup-compatibility/2006" xmlns:aink="http://schemas.microsoft.com/office/drawing/2016/ink" xmlns:am3d="http://schemas.microsoft.com/office/drawing/2017/model3d" xmlns:o="urn:schemas-microsoft-com:office:office" xmlns:r="http://schemas.openxmlformats.org/officeDocument/2006/relationships" xmlns:m="http://schemas.openxmlformats.org/officeDocument/2006/math" xmlns:v="urn:schemas-microsoft-com:vml" xmlns:wp14="http://schemas.microsoft.com/office/word/2010/wordprocessingDrawing" xmlns:wp="http://schemas.openxmlformats.org/drawingml/2006/wordprocessingDrawing" xmlns:w10="urn:schemas-microsoft-com:office:word" xmlns:w="http://schemas.openxmlformats.org/wordprocessingml/2006/main" xmlns:w14="http://schemas.microsoft.com/office/word/2010/wordml" xmlns:w15="http://schemas.microsoft.com/office/word/2012/wordml" xmlns:w16cex="http://schemas.microsoft.com/office/word/2018/wordml/cex" xmlns:w16cid="http://schemas.microsoft.com/office/word/2016/wordml/cid" xmlns:w16="http://schemas.microsoft.com/office/word/2018/wordml" xmlns:w16se="http://schemas.microsoft.com/office/word/2015/wordml/symex" xmlns:wpg="http://schemas.microsoft.com/office/word/2010/wordprocessingGroup" xmlns:wpi="http://schemas.microsoft.com/office/word/2010/wordprocessingInk" xmlns:wne="http://schemas.microsoft.com/office/word/2006/wordml" xmlns:wps="http://schemas.microsoft.com/office/word/2010/wordprocessingShape" mc:Ignorable="w14 w15 w16se w16cid w16 w16cex wp14">
   <w:abstractNum w:abstractNumId="0" w15:restartNumberingAfterBreak="0">
     <w:nsid w:val="FFFFFF7C"/>
     <w:multiLevelType w:val="singleLevel"/>
@@ -1504,7 +1329,7 @@
 </file>
 
 <file path=word/styles.xml><?xml version="1.0" encoding="utf-8"?>
-<w:styles xmlns:mc="http://schemas.openxmlformats.org/markup-compatibility/2006" xmlns:r="http://schemas.openxmlformats.org/officeDocument/2006/relationships" xmlns:w="http://schemas.openxmlformats.org/wordprocessingml/2006/main" xmlns:w14="http://schemas.microsoft.com/office/word/2010/wordml" xmlns:w15="http://schemas.microsoft.com/office/word/2012/wordml" xmlns:w16cid="http://schemas.microsoft.com/office/word/2016/wordml/cid" xmlns:w16se="http://schemas.microsoft.com/office/word/2015/wordml/symex" mc:Ignorable="w14 w15 w16se w16cid">
+<w:styles xmlns:mc="http://schemas.openxmlformats.org/markup-compatibility/2006" xmlns:r="http://schemas.openxmlformats.org/officeDocument/2006/relationships" xmlns:w="http://schemas.openxmlformats.org/wordprocessingml/2006/main" xmlns:w14="http://schemas.microsoft.com/office/word/2010/wordml" xmlns:w15="http://schemas.microsoft.com/office/word/2012/wordml" xmlns:w16cex="http://schemas.microsoft.com/office/word/2018/wordml/cex" xmlns:w16cid="http://schemas.microsoft.com/office/word/2016/wordml/cid" xmlns:w16="http://schemas.microsoft.com/office/word/2018/wordml" xmlns:w16se="http://schemas.microsoft.com/office/word/2015/wordml/symex" mc:Ignorable="w14 w15 w16se w16cid w16 w16cex">
   <w:docDefaults>
     <w:rPrDefault>
       <w:rPr>

</xml_diff>